<commit_message>
change the presentation file
</commit_message>
<xml_diff>
--- a/1st_Seminar Script(강민수).docx
+++ b/1st_Seminar Script(강민수).docx
@@ -1,6 +1,6 @@
 
 <file path=word/document.xml><?xml version="1.0" encoding="utf-8"?>
-<w:document xmlns:wpc="http://schemas.microsoft.com/office/word/2010/wordprocessingCanvas" xmlns:cx="http://schemas.microsoft.com/office/drawing/2014/chartex" xmlns:mc="http://schemas.openxmlformats.org/markup-compatibility/2006" xmlns:o="urn:schemas-microsoft-com:office:office" xmlns:r="http://schemas.openxmlformats.org/officeDocument/2006/relationships" xmlns:m="http://schemas.openxmlformats.org/officeDocument/2006/math" xmlns:v="urn:schemas-microsoft-com:vml" xmlns:wp14="http://schemas.microsoft.com/office/word/2010/wordprocessingDrawing" xmlns:wp="http://schemas.openxmlformats.org/drawingml/2006/wordprocessingDrawing" xmlns:w10="urn:schemas-microsoft-com:office:word" xmlns:w="http://schemas.openxmlformats.org/wordprocessingml/2006/main" xmlns:w14="http://schemas.microsoft.com/office/word/2010/wordml" xmlns:w15="http://schemas.microsoft.com/office/word/2012/wordml" xmlns:w16se="http://schemas.microsoft.com/office/word/2015/wordml/symex" xmlns:wpg="http://schemas.microsoft.com/office/word/2010/wordprocessingGroup" xmlns:wpi="http://schemas.microsoft.com/office/word/2010/wordprocessingInk" xmlns:wne="http://schemas.microsoft.com/office/word/2006/wordml" xmlns:wps="http://schemas.microsoft.com/office/word/2010/wordprocessingShape" mc:Ignorable="w14 w15 w16se wp14">
+<w:document xmlns:wpc="http://schemas.microsoft.com/office/word/2010/wordprocessingCanvas" xmlns:cx="http://schemas.microsoft.com/office/drawing/2014/chartex" xmlns:cx1="http://schemas.microsoft.com/office/drawing/2015/9/8/chartex" xmlns:cx2="http://schemas.microsoft.com/office/drawing/2015/10/21/chartex" xmlns:cx3="http://schemas.microsoft.com/office/drawing/2016/5/9/chartex" xmlns:cx4="http://schemas.microsoft.com/office/drawing/2016/5/10/chartex" xmlns:cx5="http://schemas.microsoft.com/office/drawing/2016/5/11/chartex" xmlns:cx6="http://schemas.microsoft.com/office/drawing/2016/5/12/chartex" xmlns:cx7="http://schemas.microsoft.com/office/drawing/2016/5/13/chartex" xmlns:cx8="http://schemas.microsoft.com/office/drawing/2016/5/14/chartex" xmlns:mc="http://schemas.openxmlformats.org/markup-compatibility/2006" xmlns:aink="http://schemas.microsoft.com/office/drawing/2016/ink" xmlns:am3d="http://schemas.microsoft.com/office/drawing/2017/model3d" xmlns:o="urn:schemas-microsoft-com:office:office" xmlns:r="http://schemas.openxmlformats.org/officeDocument/2006/relationships" xmlns:m="http://schemas.openxmlformats.org/officeDocument/2006/math" xmlns:v="urn:schemas-microsoft-com:vml" xmlns:wp14="http://schemas.microsoft.com/office/word/2010/wordprocessingDrawing" xmlns:wp="http://schemas.openxmlformats.org/drawingml/2006/wordprocessingDrawing" xmlns:w10="urn:schemas-microsoft-com:office:word" xmlns:w="http://schemas.openxmlformats.org/wordprocessingml/2006/main" xmlns:w14="http://schemas.microsoft.com/office/word/2010/wordml" xmlns:w15="http://schemas.microsoft.com/office/word/2012/wordml" xmlns:w16cex="http://schemas.microsoft.com/office/word/2018/wordml/cex" xmlns:w16cid="http://schemas.microsoft.com/office/word/2016/wordml/cid" xmlns:w16="http://schemas.microsoft.com/office/word/2018/wordml" xmlns:w16se="http://schemas.microsoft.com/office/word/2015/wordml/symex" xmlns:wpg="http://schemas.microsoft.com/office/word/2010/wordprocessingGroup" xmlns:wpi="http://schemas.microsoft.com/office/word/2010/wordprocessingInk" xmlns:wne="http://schemas.microsoft.com/office/word/2006/wordml" xmlns:wps="http://schemas.microsoft.com/office/word/2010/wordprocessingShape" mc:Ignorable="w14 w15 w16se w16cid w16 w16cex wp14">
   <w:body>
     <w:p>
       <w:r>
@@ -26,11 +26,6 @@
       </w:r>
     </w:p>
     <w:p>
-      <w:pPr>
-        <w:rPr>
-          <w:rFonts w:hint="eastAsia"/>
-        </w:rPr>
-      </w:pPr>
       <w:r>
         <w:rPr>
           <w:rFonts w:hint="eastAsia"/>
@@ -47,11 +42,6 @@
       </w:r>
     </w:p>
     <w:p>
-      <w:pPr>
-        <w:rPr>
-          <w:rFonts w:hint="eastAsia"/>
-        </w:rPr>
-      </w:pPr>
       <w:r>
         <w:rPr>
           <w:rFonts w:hint="eastAsia"/>
@@ -75,8 +65,13 @@
         </w:rPr>
         <w:t xml:space="preserve">네트워크 제작 및 </w:t>
       </w:r>
-      <w:r>
-        <w:t xml:space="preserve">TraCI </w:t>
+      <w:proofErr w:type="spellStart"/>
+      <w:r>
+        <w:t>TraCI</w:t>
+      </w:r>
+      <w:proofErr w:type="spellEnd"/>
+      <w:r>
+        <w:t xml:space="preserve"> </w:t>
       </w:r>
       <w:r>
         <w:rPr>
@@ -179,7 +174,21 @@
         <w:rPr>
           <w:rFonts w:hint="eastAsia"/>
         </w:rPr>
-        <w:t>복잡한 도로나 시간대에 따라 첨두 시간대를 갖는 경우 매우 효율이 낮습니다.</w:t>
+        <w:t xml:space="preserve">복잡한 도로나 시간대에 따라 </w:t>
+      </w:r>
+      <w:proofErr w:type="spellStart"/>
+      <w:r>
+        <w:rPr>
+          <w:rFonts w:hint="eastAsia"/>
+        </w:rPr>
+        <w:t>첨두</w:t>
+      </w:r>
+      <w:proofErr w:type="spellEnd"/>
+      <w:r>
+        <w:rPr>
+          <w:rFonts w:hint="eastAsia"/>
+        </w:rPr>
+        <w:t xml:space="preserve"> 시간대를 갖는 경우 매우 효율이 낮습니다.</w:t>
       </w:r>
       <w:r>
         <w:t xml:space="preserve"> </w:t>
@@ -251,7 +260,21 @@
         <w:rPr>
           <w:rFonts w:hint="eastAsia"/>
         </w:rPr>
-        <w:t>로 가는데까지 걸리는 시간 값을 의미합니다.</w:t>
+        <w:t xml:space="preserve">로 </w:t>
+      </w:r>
+      <w:proofErr w:type="spellStart"/>
+      <w:r>
+        <w:rPr>
+          <w:rFonts w:hint="eastAsia"/>
+        </w:rPr>
+        <w:t>가는데까지</w:t>
+      </w:r>
+      <w:proofErr w:type="spellEnd"/>
+      <w:r>
+        <w:rPr>
+          <w:rFonts w:hint="eastAsia"/>
+        </w:rPr>
+        <w:t xml:space="preserve"> 걸리는 시간 값을 의미합니다.</w:t>
       </w:r>
       <w:r>
         <w:t xml:space="preserve"> </w:t>
@@ -276,7 +299,21 @@
         <w:rPr>
           <w:rFonts w:hint="eastAsia"/>
         </w:rPr>
-        <w:t>신호 시스템을 구축하는데에 있어서 고려해야할 사항입니다.</w:t>
+        <w:t xml:space="preserve">신호 시스템을 </w:t>
+      </w:r>
+      <w:proofErr w:type="spellStart"/>
+      <w:r>
+        <w:rPr>
+          <w:rFonts w:hint="eastAsia"/>
+        </w:rPr>
+        <w:t>구축하는데에</w:t>
+      </w:r>
+      <w:proofErr w:type="spellEnd"/>
+      <w:r>
+        <w:rPr>
+          <w:rFonts w:hint="eastAsia"/>
+        </w:rPr>
+        <w:t xml:space="preserve"> 있어서 고려해야할 사항입니다.</w:t>
       </w:r>
       <w:r>
         <w:t xml:space="preserve"> </w:t>
@@ -361,7 +398,21 @@
         <w:rPr>
           <w:rFonts w:hint="eastAsia"/>
         </w:rPr>
-        <w:t>Spill back은 신호 교차로에서 꼬리물기,</w:t>
+        <w:t xml:space="preserve">Spill back은 신호 교차로에서 </w:t>
+      </w:r>
+      <w:proofErr w:type="spellStart"/>
+      <w:r>
+        <w:rPr>
+          <w:rFonts w:hint="eastAsia"/>
+        </w:rPr>
+        <w:t>꼬리물기</w:t>
+      </w:r>
+      <w:proofErr w:type="spellEnd"/>
+      <w:r>
+        <w:rPr>
+          <w:rFonts w:hint="eastAsia"/>
+        </w:rPr>
+        <w:t>,</w:t>
       </w:r>
       <w:r>
         <w:t xml:space="preserve"> </w:t>
@@ -462,8 +513,13 @@
       </w:r>
     </w:p>
     <w:p>
-      <w:r>
-        <w:t xml:space="preserve">TraCI </w:t>
+      <w:proofErr w:type="spellStart"/>
+      <w:r>
+        <w:t>TraCI</w:t>
+      </w:r>
+      <w:proofErr w:type="spellEnd"/>
+      <w:r>
+        <w:t xml:space="preserve"> </w:t>
       </w:r>
       <w:r>
         <w:rPr>
@@ -490,7 +546,15 @@
         <w:t>system이 구성되는지 확인하였습니다.</w:t>
       </w:r>
       <w:r>
-        <w:t xml:space="preserve"> setPhase </w:t>
+        <w:t xml:space="preserve"> </w:t>
+      </w:r>
+      <w:proofErr w:type="spellStart"/>
+      <w:r>
+        <w:t>setPhase</w:t>
+      </w:r>
+      <w:proofErr w:type="spellEnd"/>
+      <w:r>
+        <w:t xml:space="preserve"> </w:t>
       </w:r>
       <w:r>
         <w:rPr>
@@ -514,11 +578,30 @@
         <w:rPr>
           <w:rFonts w:hint="eastAsia"/>
         </w:rPr>
-        <w:t>를 설정할 수 있씁니다.</w:t>
-      </w:r>
-      <w:r>
-        <w:t xml:space="preserve"> setPhaseDuration</w:t>
-      </w:r>
+        <w:t xml:space="preserve">를 설정할 수 </w:t>
+      </w:r>
+      <w:proofErr w:type="spellStart"/>
+      <w:r>
+        <w:rPr>
+          <w:rFonts w:hint="eastAsia"/>
+        </w:rPr>
+        <w:t>있씁니다</w:t>
+      </w:r>
+      <w:proofErr w:type="spellEnd"/>
+      <w:r>
+        <w:rPr>
+          <w:rFonts w:hint="eastAsia"/>
+        </w:rPr>
+        <w:t>.</w:t>
+      </w:r>
+      <w:r>
+        <w:t xml:space="preserve"> </w:t>
+      </w:r>
+      <w:proofErr w:type="spellStart"/>
+      <w:r>
+        <w:t>setPhaseDuration</w:t>
+      </w:r>
+      <w:proofErr w:type="spellEnd"/>
       <w:r>
         <w:rPr>
           <w:rFonts w:hint="eastAsia"/>
@@ -546,11 +629,19 @@
       <w:r>
         <w:t xml:space="preserve"> </w:t>
       </w:r>
-      <w:r>
-        <w:rPr>
-          <w:rFonts w:hint="eastAsia"/>
-        </w:rPr>
-        <w:t xml:space="preserve">setProgramLogic은 </w:t>
+      <w:proofErr w:type="spellStart"/>
+      <w:r>
+        <w:rPr>
+          <w:rFonts w:hint="eastAsia"/>
+        </w:rPr>
+        <w:t>setProgramLogic</w:t>
+      </w:r>
+      <w:proofErr w:type="spellEnd"/>
+      <w:r>
+        <w:rPr>
+          <w:rFonts w:hint="eastAsia"/>
+        </w:rPr>
+        <w:t xml:space="preserve">은 </w:t>
       </w:r>
       <w:r>
         <w:t>1</w:t>
@@ -602,7 +693,21 @@
         <w:rPr>
           <w:rFonts w:hint="eastAsia"/>
         </w:rPr>
-        <w:t>특징 잡아야할 것 만 표시하였습니다.</w:t>
+        <w:t xml:space="preserve">특징 </w:t>
+      </w:r>
+      <w:proofErr w:type="spellStart"/>
+      <w:r>
+        <w:rPr>
+          <w:rFonts w:hint="eastAsia"/>
+        </w:rPr>
+        <w:t>잡아야할</w:t>
+      </w:r>
+      <w:proofErr w:type="spellEnd"/>
+      <w:r>
+        <w:rPr>
+          <w:rFonts w:hint="eastAsia"/>
+        </w:rPr>
+        <w:t xml:space="preserve"> 것 만 표시하였습니다.</w:t>
       </w:r>
     </w:p>
     <w:p>
@@ -940,7 +1045,15 @@
         <w:t>부분에서 어떻게 실험을 구성하였고,</w:t>
       </w:r>
       <w:r>
-        <w:t xml:space="preserve"> Super Agent </w:t>
+        <w:t xml:space="preserve"> </w:t>
+      </w:r>
+      <w:proofErr w:type="spellStart"/>
+      <w:r>
+        <w:t>Super Agent</w:t>
+      </w:r>
+      <w:proofErr w:type="spellEnd"/>
+      <w:r>
+        <w:t xml:space="preserve"> </w:t>
       </w:r>
       <w:r>
         <w:rPr>
@@ -955,7 +1068,21 @@
         <w:rPr>
           <w:rFonts w:hint="eastAsia"/>
         </w:rPr>
-        <w:t xml:space="preserve">을 어떻게 적용하였는지와 </w:t>
+        <w:t xml:space="preserve">을 어떻게 </w:t>
+      </w:r>
+      <w:proofErr w:type="spellStart"/>
+      <w:r>
+        <w:rPr>
+          <w:rFonts w:hint="eastAsia"/>
+        </w:rPr>
+        <w:t>적용하였는지와</w:t>
+      </w:r>
+      <w:proofErr w:type="spellEnd"/>
+      <w:r>
+        <w:rPr>
+          <w:rFonts w:hint="eastAsia"/>
+        </w:rPr>
+        <w:t xml:space="preserve"> </w:t>
       </w:r>
       <w:r>
         <w:t>Model</w:t>
@@ -973,7 +1100,21 @@
         <w:rPr>
           <w:rFonts w:hint="eastAsia"/>
         </w:rPr>
-        <w:t>부분을 설명드리고 마치도록 하겠습니다.</w:t>
+        <w:t xml:space="preserve">부분을 </w:t>
+      </w:r>
+      <w:proofErr w:type="spellStart"/>
+      <w:r>
+        <w:rPr>
+          <w:rFonts w:hint="eastAsia"/>
+        </w:rPr>
+        <w:t>설명드리고</w:t>
+      </w:r>
+      <w:proofErr w:type="spellEnd"/>
+      <w:r>
+        <w:rPr>
+          <w:rFonts w:hint="eastAsia"/>
+        </w:rPr>
+        <w:t xml:space="preserve"> 마치도록 하겠습니다.</w:t>
       </w:r>
     </w:p>
     <w:p>
@@ -1532,7 +1673,21 @@
         <w:rPr>
           <w:rFonts w:hint="eastAsia"/>
         </w:rPr>
-        <w:t xml:space="preserve">에서만 적용가능하여 </w:t>
+        <w:t xml:space="preserve">에서만 </w:t>
+      </w:r>
+      <w:proofErr w:type="spellStart"/>
+      <w:r>
+        <w:rPr>
+          <w:rFonts w:hint="eastAsia"/>
+        </w:rPr>
+        <w:t>적용가능하여</w:t>
+      </w:r>
+      <w:proofErr w:type="spellEnd"/>
+      <w:r>
+        <w:rPr>
+          <w:rFonts w:hint="eastAsia"/>
+        </w:rPr>
+        <w:t xml:space="preserve"> </w:t>
       </w:r>
       <w:r>
         <w:t>scalability</w:t>
@@ -1988,7 +2143,21 @@
         <w:rPr>
           <w:rFonts w:hint="eastAsia"/>
         </w:rPr>
-        <w:t xml:space="preserve">는 판단해야하는 차원이 커질수록 </w:t>
+        <w:t xml:space="preserve">는 </w:t>
+      </w:r>
+      <w:proofErr w:type="spellStart"/>
+      <w:r>
+        <w:rPr>
+          <w:rFonts w:hint="eastAsia"/>
+        </w:rPr>
+        <w:t>판단해야하는</w:t>
+      </w:r>
+      <w:proofErr w:type="spellEnd"/>
+      <w:r>
+        <w:rPr>
+          <w:rFonts w:hint="eastAsia"/>
+        </w:rPr>
+        <w:t xml:space="preserve"> 차원이 커질수록 </w:t>
       </w:r>
       <w:r>
         <w:t>local optimization</w:t>
@@ -2275,8 +2444,13 @@
         <w:t>또한,</w:t>
       </w:r>
       <w:r>
-        <w:t xml:space="preserve"> Superagent</w:t>
-      </w:r>
+        <w:t xml:space="preserve"> </w:t>
+      </w:r>
+      <w:proofErr w:type="spellStart"/>
+      <w:r>
+        <w:t>Superagent</w:t>
+      </w:r>
+      <w:proofErr w:type="spellEnd"/>
       <w:r>
         <w:rPr>
           <w:rFonts w:hint="eastAsia"/>
@@ -2628,7 +2802,21 @@
         <w:rPr>
           <w:rFonts w:hint="eastAsia"/>
         </w:rPr>
-        <w:t>가 그것을 받아서 학습에 사용가능합니다.</w:t>
+        <w:t xml:space="preserve">가 그것을 받아서 학습에 </w:t>
+      </w:r>
+      <w:proofErr w:type="spellStart"/>
+      <w:r>
+        <w:rPr>
+          <w:rFonts w:hint="eastAsia"/>
+        </w:rPr>
+        <w:t>사용가능합니다</w:t>
+      </w:r>
+      <w:proofErr w:type="spellEnd"/>
+      <w:r>
+        <w:rPr>
+          <w:rFonts w:hint="eastAsia"/>
+        </w:rPr>
+        <w:t>.</w:t>
       </w:r>
     </w:p>
     <w:p>
@@ -2695,7 +2883,21 @@
         <w:rPr>
           <w:rFonts w:hint="eastAsia"/>
         </w:rPr>
-        <w:t>로 연산됩니다.</w:t>
+        <w:t xml:space="preserve">로 </w:t>
+      </w:r>
+      <w:proofErr w:type="spellStart"/>
+      <w:r>
+        <w:rPr>
+          <w:rFonts w:hint="eastAsia"/>
+        </w:rPr>
+        <w:t>연산됩니다</w:t>
+      </w:r>
+      <w:proofErr w:type="spellEnd"/>
+      <w:r>
+        <w:rPr>
+          <w:rFonts w:hint="eastAsia"/>
+        </w:rPr>
+        <w:t>.</w:t>
       </w:r>
       <w:r>
         <w:t xml:space="preserve"> </w:t>
@@ -3284,13 +3486,7 @@
         <w:rPr>
           <w:rFonts w:hint="eastAsia"/>
         </w:rPr>
-        <w:t xml:space="preserve">을 진행하여 </w:t>
-      </w:r>
-      <w:r>
-        <w:rPr>
-          <w:rFonts w:hint="eastAsia"/>
-        </w:rPr>
-        <w:t>학습합니다.</w:t>
+        <w:t>을 진행하여 학습합니다.</w:t>
       </w:r>
     </w:p>
     <w:p>
@@ -3622,55 +3818,320 @@
       </w:r>
     </w:p>
     <w:p>
+      <w:r>
+        <w:rPr>
+          <w:rFonts w:hint="eastAsia"/>
+        </w:rPr>
+        <w:t xml:space="preserve">그러므로 </w:t>
+      </w:r>
+      <w:r>
+        <w:t>super</w:t>
+      </w:r>
+      <w:r>
+        <w:t>-</w:t>
+      </w:r>
+      <w:r>
+        <w:t>agent</w:t>
+      </w:r>
+      <w:r>
+        <w:rPr>
+          <w:rFonts w:hint="eastAsia"/>
+        </w:rPr>
+        <w:t xml:space="preserve">에서 설명한 것처럼 </w:t>
+      </w:r>
+      <w:r>
+        <w:t>parameter sharing</w:t>
+      </w:r>
+      <w:r>
+        <w:rPr>
+          <w:rFonts w:hint="eastAsia"/>
+        </w:rPr>
+        <w:t xml:space="preserve">은 모든 </w:t>
+      </w:r>
+      <w:r>
+        <w:t>observation data</w:t>
+      </w:r>
+      <w:r>
+        <w:rPr>
+          <w:rFonts w:hint="eastAsia"/>
+        </w:rPr>
+        <w:t xml:space="preserve">에 대해서 실시하고 각 </w:t>
+      </w:r>
+      <w:r>
+        <w:t>intersection</w:t>
+      </w:r>
+      <w:r>
+        <w:rPr>
+          <w:rFonts w:hint="eastAsia"/>
+        </w:rPr>
+        <w:t xml:space="preserve">은 모든 </w:t>
+      </w:r>
+      <w:r>
+        <w:t>intersection</w:t>
+      </w:r>
+      <w:r>
+        <w:rPr>
+          <w:rFonts w:hint="eastAsia"/>
+        </w:rPr>
+        <w:t xml:space="preserve">의 </w:t>
+      </w:r>
+      <w:r>
+        <w:t>data</w:t>
+      </w:r>
+      <w:r>
+        <w:rPr>
+          <w:rFonts w:hint="eastAsia"/>
+        </w:rPr>
+        <w:t>를 갖는다.</w:t>
+      </w:r>
+      <w:r>
+        <w:t xml:space="preserve"> </w:t>
+      </w:r>
+      <w:r>
+        <w:rPr>
+          <w:rFonts w:hint="eastAsia"/>
+        </w:rPr>
+        <w:t xml:space="preserve">실험에서 </w:t>
+      </w:r>
+      <w:r>
+        <w:t>setting</w:t>
+      </w:r>
+      <w:r>
+        <w:rPr>
+          <w:rFonts w:hint="eastAsia"/>
+        </w:rPr>
+        <w:t xml:space="preserve">은 </w:t>
+      </w:r>
+      <w:r>
+        <w:t>4x4 data</w:t>
+      </w:r>
+      <w:r>
+        <w:rPr>
+          <w:rFonts w:hint="eastAsia"/>
+        </w:rPr>
+        <w:t>를 기반으로 시뮬레이션을 진행했습니다.</w:t>
+      </w:r>
+      <w:r>
+        <w:t xml:space="preserve"> </w:t>
+      </w:r>
+      <w:r>
+        <w:rPr>
+          <w:rFonts w:hint="eastAsia"/>
+        </w:rPr>
+        <w:t xml:space="preserve">각 </w:t>
+      </w:r>
+      <w:r>
+        <w:t xml:space="preserve">phase </w:t>
+      </w:r>
+      <w:r>
+        <w:rPr>
+          <w:rFonts w:hint="eastAsia"/>
+        </w:rPr>
+        <w:t xml:space="preserve">이후에 </w:t>
+      </w:r>
+      <w:r>
+        <w:t>3</w:t>
+      </w:r>
+      <w:r>
+        <w:rPr>
+          <w:rFonts w:hint="eastAsia"/>
+        </w:rPr>
+        <w:t xml:space="preserve">초의 노란 신호와 </w:t>
+      </w:r>
+      <w:r>
+        <w:t>2</w:t>
+      </w:r>
+      <w:r>
+        <w:rPr>
+          <w:rFonts w:hint="eastAsia"/>
+        </w:rPr>
+        <w:t xml:space="preserve">초의 </w:t>
+      </w:r>
+      <w:r>
+        <w:t>all red</w:t>
+      </w:r>
+      <w:r>
+        <w:rPr>
+          <w:rFonts w:hint="eastAsia"/>
+        </w:rPr>
+        <w:t>를 부여하여 안전성을 높였습니다.</w:t>
+      </w:r>
+      <w:r>
+        <w:t xml:space="preserve"> Bi-directional</w:t>
+      </w:r>
+      <w:r>
+        <w:rPr>
+          <w:rFonts w:hint="eastAsia"/>
+        </w:rPr>
+        <w:t xml:space="preserve">과 </w:t>
+      </w:r>
+      <w:r>
+        <w:t>dynamic flow</w:t>
+      </w:r>
+      <w:r>
+        <w:rPr>
+          <w:rFonts w:hint="eastAsia"/>
+        </w:rPr>
+        <w:t>한 속도를 더하기 위해서</w:t>
+      </w:r>
+      <w:r>
+        <w:t xml:space="preserve"> </w:t>
+      </w:r>
+      <w:proofErr w:type="spellStart"/>
+      <w:r>
+        <w:rPr>
+          <w:rFonts w:hint="eastAsia"/>
+        </w:rPr>
+        <w:t>첨두</w:t>
+      </w:r>
+      <w:proofErr w:type="spellEnd"/>
+      <w:r>
+        <w:rPr>
+          <w:rFonts w:hint="eastAsia"/>
+        </w:rPr>
+        <w:t xml:space="preserve"> 시간 여부에 따라서 </w:t>
+      </w:r>
+      <w:r>
+        <w:t>Flat</w:t>
+      </w:r>
+      <w:r>
+        <w:rPr>
+          <w:rFonts w:hint="eastAsia"/>
+        </w:rPr>
+        <w:t xml:space="preserve">과 </w:t>
+      </w:r>
+      <w:r>
+        <w:t>Peak</w:t>
+      </w:r>
+      <w:r>
+        <w:rPr>
+          <w:rFonts w:hint="eastAsia"/>
+        </w:rPr>
+        <w:t>를 구분하였으며,</w:t>
+      </w:r>
+      <w:r>
+        <w:t xml:space="preserve"> </w:t>
+      </w:r>
+      <w:r>
+        <w:rPr>
+          <w:rFonts w:hint="eastAsia"/>
+        </w:rPr>
+        <w:t xml:space="preserve">속도 분산을 </w:t>
+      </w:r>
+      <w:r>
+        <w:t>0.6</w:t>
+      </w:r>
+      <w:r>
+        <w:rPr>
+          <w:rFonts w:hint="eastAsia"/>
+        </w:rPr>
+        <w:t xml:space="preserve">과 </w:t>
+      </w:r>
+      <w:r>
+        <w:t>0.3</w:t>
+      </w:r>
+      <w:r>
+        <w:rPr>
+          <w:rFonts w:hint="eastAsia"/>
+        </w:rPr>
+        <w:t>으로 각각 구분하여 부여하였다.</w:t>
+      </w:r>
+      <w:r>
+        <w:t xml:space="preserve"> </w:t>
+      </w:r>
+      <w:r>
+        <w:rPr>
+          <w:rFonts w:hint="eastAsia"/>
+        </w:rPr>
+        <w:t xml:space="preserve">실제 데이터와 유사하게 하기 위해서 </w:t>
+      </w:r>
+      <w:r>
+        <w:t>turning ratio</w:t>
+      </w:r>
+      <w:r>
+        <w:rPr>
+          <w:rFonts w:hint="eastAsia"/>
+        </w:rPr>
+        <w:t xml:space="preserve">는 </w:t>
+      </w:r>
+      <w:r>
+        <w:t>0.6</w:t>
+      </w:r>
+      <w:r>
+        <w:rPr>
+          <w:rFonts w:hint="eastAsia"/>
+        </w:rPr>
+        <w:t>일 때 직진,</w:t>
+      </w:r>
+      <w:r>
+        <w:t xml:space="preserve"> 0.3</w:t>
+      </w:r>
+      <w:r>
+        <w:rPr>
+          <w:rFonts w:hint="eastAsia"/>
+        </w:rPr>
+        <w:t>일 때는</w:t>
+      </w:r>
+      <w:r>
+        <w:t xml:space="preserve"> </w:t>
+      </w:r>
+      <w:r>
+        <w:rPr>
+          <w:rFonts w:hint="eastAsia"/>
+        </w:rPr>
+        <w:t>우회전,</w:t>
+      </w:r>
+      <w:r>
+        <w:t xml:space="preserve"> 0.1</w:t>
+      </w:r>
+      <w:r>
+        <w:rPr>
+          <w:rFonts w:hint="eastAsia"/>
+        </w:rPr>
+        <w:t>은 좌회전을 진행하게 구성하였습니다</w:t>
+      </w:r>
+      <w:r>
+        <w:t>.</w:t>
+      </w:r>
+    </w:p>
+    <w:p>
+      <w:r>
+        <w:t>26</w:t>
+      </w:r>
+    </w:p>
+    <w:p>
       <w:pPr>
-        <w:rPr>
-          <w:rFonts w:hint="eastAsia"/>
-        </w:rPr>
+        <w:ind w:firstLineChars="100" w:firstLine="200"/>
       </w:pPr>
       <w:r>
         <w:rPr>
           <w:rFonts w:hint="eastAsia"/>
         </w:rPr>
-        <w:t xml:space="preserve">그러므로 </w:t>
-      </w:r>
-      <w:r>
-        <w:t>superagent</w:t>
-      </w:r>
-      <w:r>
-        <w:rPr>
-          <w:rFonts w:hint="eastAsia"/>
-        </w:rPr>
-        <w:t xml:space="preserve">에서 설명한 것처럼 </w:t>
-      </w:r>
-      <w:r>
-        <w:t>parameter sharing</w:t>
-      </w:r>
-      <w:r>
-        <w:rPr>
-          <w:rFonts w:hint="eastAsia"/>
-        </w:rPr>
-        <w:t xml:space="preserve">은 모든 </w:t>
-      </w:r>
-      <w:r>
-        <w:t>observation data</w:t>
-      </w:r>
-      <w:r>
-        <w:rPr>
-          <w:rFonts w:hint="eastAsia"/>
-        </w:rPr>
-        <w:t xml:space="preserve">에 대해서 실시하고 각 </w:t>
-      </w:r>
-      <w:r>
-        <w:t>intersection</w:t>
-      </w:r>
-      <w:r>
-        <w:rPr>
-          <w:rFonts w:hint="eastAsia"/>
-        </w:rPr>
-        <w:t xml:space="preserve">은 모든 </w:t>
-      </w:r>
-      <w:r>
-        <w:t>intersection</w:t>
+        <w:t xml:space="preserve">이후 실제 </w:t>
+      </w:r>
+      <w:r>
+        <w:t>scale</w:t>
+      </w:r>
+      <w:r>
+        <w:rPr>
+          <w:rFonts w:hint="eastAsia"/>
+        </w:rPr>
+        <w:t>로 확대하여</w:t>
+      </w:r>
+      <w:r>
+        <w:t xml:space="preserve"> </w:t>
+      </w:r>
+      <w:r>
+        <w:t>real data</w:t>
+      </w:r>
+      <w:r>
+        <w:rPr>
+          <w:rFonts w:hint="eastAsia"/>
+        </w:rPr>
+        <w:t xml:space="preserve">인 </w:t>
+      </w:r>
+      <w:r>
+        <w:t>Manhattan</w:t>
       </w:r>
       <w:r>
         <w:rPr>
@@ -3679,25 +4140,118 @@
         <w:t xml:space="preserve">의 </w:t>
       </w:r>
       <w:r>
-        <w:t>data</w:t>
-      </w:r>
-      <w:r>
-        <w:rPr>
-          <w:rFonts w:hint="eastAsia"/>
-        </w:rPr>
-        <w:t>를 갖는다.</w:t>
-      </w:r>
-      <w:r>
-        <w:t xml:space="preserve"> </w:t>
-      </w:r>
-      <w:r>
-        <w:rPr>
-          <w:rFonts w:hint="eastAsia"/>
-        </w:rPr>
-        <w:t xml:space="preserve">실험에서 </w:t>
-      </w:r>
-      <w:r>
-        <w:t>setting</w:t>
+        <w:t>taxi driver data</w:t>
+      </w:r>
+      <w:r>
+        <w:rPr>
+          <w:rFonts w:hint="eastAsia"/>
+        </w:rPr>
+        <w:t>를 활용하여 진행하였</w:t>
+      </w:r>
+      <w:r>
+        <w:rPr>
+          <w:rFonts w:hint="eastAsia"/>
+        </w:rPr>
+        <w:t>습니</w:t>
+      </w:r>
+      <w:r>
+        <w:rPr>
+          <w:rFonts w:hint="eastAsia"/>
+        </w:rPr>
+        <w:t>다.</w:t>
+      </w:r>
+      <w:r>
+        <w:t xml:space="preserve"> </w:t>
+      </w:r>
+      <w:r>
+        <w:rPr>
+          <w:rFonts w:hint="eastAsia"/>
+        </w:rPr>
+        <w:t xml:space="preserve">대신에 </w:t>
+      </w:r>
+      <w:r>
+        <w:t>scale</w:t>
+      </w:r>
+      <w:r>
+        <w:rPr>
+          <w:rFonts w:hint="eastAsia"/>
+        </w:rPr>
+        <w:t xml:space="preserve">을 맞추기 위해 </w:t>
+      </w:r>
+      <w:r>
+        <w:t>scale factor</w:t>
+      </w:r>
+      <w:r>
+        <w:rPr>
+          <w:rFonts w:hint="eastAsia"/>
+        </w:rPr>
+        <w:t>를 곱하여 실행하였으며,</w:t>
+      </w:r>
+      <w:r>
+        <w:t xml:space="preserve"> </w:t>
+      </w:r>
+      <w:r>
+        <w:rPr>
+          <w:rFonts w:hint="eastAsia"/>
+        </w:rPr>
+        <w:t xml:space="preserve">총 </w:t>
+      </w:r>
+      <w:r>
+        <w:t>2510</w:t>
+      </w:r>
+      <w:r>
+        <w:rPr>
+          <w:rFonts w:hint="eastAsia"/>
+        </w:rPr>
+        <w:t xml:space="preserve">개의 </w:t>
+      </w:r>
+      <w:r>
+        <w:t>traffic system</w:t>
+      </w:r>
+      <w:r>
+        <w:rPr>
+          <w:rFonts w:hint="eastAsia"/>
+        </w:rPr>
+        <w:t>이 존재하는 상태에서 진행하였습니다.</w:t>
+      </w:r>
+      <w:r>
+        <w:t xml:space="preserve"> </w:t>
+      </w:r>
+      <w:r>
+        <w:rPr>
+          <w:rFonts w:hint="eastAsia"/>
+        </w:rPr>
+        <w:t xml:space="preserve">여기서 성능을 판가름하는 기준은 </w:t>
+      </w:r>
+      <w:r>
+        <w:t>Travel time</w:t>
+      </w:r>
+      <w:r>
+        <w:rPr>
+          <w:rFonts w:hint="eastAsia"/>
+        </w:rPr>
+        <w:t xml:space="preserve">과 </w:t>
+      </w:r>
+      <w:r>
+        <w:t>Throughput</w:t>
+      </w:r>
+      <w:r>
+        <w:rPr>
+          <w:rFonts w:hint="eastAsia"/>
+        </w:rPr>
+        <w:t>을 기준으로 삼았습니다.</w:t>
+      </w:r>
+      <w:r>
+        <w:t xml:space="preserve"> </w:t>
+      </w:r>
+      <w:r>
+        <w:rPr>
+          <w:rFonts w:hint="eastAsia"/>
+        </w:rPr>
+        <w:t>T</w:t>
+      </w:r>
+      <w:r>
+        <w:t>ravel time</w:t>
       </w:r>
       <w:r>
         <w:rPr>
@@ -3706,25 +4260,13 @@
         <w:t xml:space="preserve">은 </w:t>
       </w:r>
       <w:r>
-        <w:t>4x4 data</w:t>
-      </w:r>
-      <w:r>
-        <w:rPr>
-          <w:rFonts w:hint="eastAsia"/>
-        </w:rPr>
-        <w:t xml:space="preserve">와 </w:t>
-      </w:r>
-      <w:r>
-        <w:t>real data</w:t>
-      </w:r>
-      <w:r>
-        <w:rPr>
-          <w:rFonts w:hint="eastAsia"/>
-        </w:rPr>
-        <w:t xml:space="preserve">인 </w:t>
-      </w:r>
-      <w:r>
-        <w:t>Manhattan</w:t>
+        <w:rPr>
+          <w:rFonts w:hint="eastAsia"/>
+        </w:rPr>
+        <w:t>모든 차량의 평균 이동 시간을 의미하며,</w:t>
+      </w:r>
+      <w:r>
+        <w:t xml:space="preserve"> signal control method</w:t>
       </w:r>
       <w:r>
         <w:rPr>
@@ -3733,16 +4275,112 @@
         <w:t xml:space="preserve">의 </w:t>
       </w:r>
       <w:r>
-        <w:t>taxi driver data</w:t>
-      </w:r>
-      <w:r>
-        <w:rPr>
-          <w:rFonts w:hint="eastAsia"/>
-        </w:rPr>
-        <w:t>를 활용하여 진행하였다.</w:t>
-      </w:r>
-      <w:bookmarkStart w:id="0" w:name="_GoBack"/>
-      <w:bookmarkEnd w:id="0"/>
+        <w:t>performance</w:t>
+      </w:r>
+      <w:r>
+        <w:rPr>
+          <w:rFonts w:hint="eastAsia"/>
+        </w:rPr>
+        <w:t>를 확인하기 위해 사용하였고,</w:t>
+      </w:r>
+      <w:r>
+        <w:t xml:space="preserve"> </w:t>
+      </w:r>
+      <w:r>
+        <w:rPr>
+          <w:rFonts w:hint="eastAsia"/>
+        </w:rPr>
+        <w:t>낮을수록 높은 성능을 의미합니다.</w:t>
+      </w:r>
+      <w:r>
+        <w:t xml:space="preserve"> </w:t>
+      </w:r>
+      <w:r>
+        <w:rPr>
+          <w:rFonts w:hint="eastAsia"/>
+        </w:rPr>
+        <w:t>그리고</w:t>
+      </w:r>
+      <w:r>
+        <w:t xml:space="preserve"> Throughput</w:t>
+      </w:r>
+      <w:r>
+        <w:rPr>
+          <w:rFonts w:hint="eastAsia"/>
+        </w:rPr>
+        <w:t>은 t</w:t>
+      </w:r>
+      <w:r>
+        <w:t>rip</w:t>
+      </w:r>
+      <w:r>
+        <w:rPr>
+          <w:rFonts w:hint="eastAsia"/>
+        </w:rPr>
+        <w:t>이 완료된 수를 의미하며,</w:t>
+      </w:r>
+      <w:r>
+        <w:t xml:space="preserve"> </w:t>
+      </w:r>
+      <w:r>
+        <w:rPr>
+          <w:rFonts w:hint="eastAsia"/>
+        </w:rPr>
+        <w:t xml:space="preserve">높다면 </w:t>
+      </w:r>
+      <w:r>
+        <w:t xml:space="preserve">control </w:t>
+      </w:r>
+      <w:r>
+        <w:rPr>
+          <w:rFonts w:hint="eastAsia"/>
+        </w:rPr>
+        <w:t>전략이 괜찮다는 것을 의미하므로 높을수록 좋습니다.</w:t>
+      </w:r>
+    </w:p>
+    <w:p>
+      <w:r>
+        <w:rPr>
+          <w:rFonts w:hint="eastAsia"/>
+        </w:rPr>
+        <w:t>2</w:t>
+      </w:r>
+      <w:r>
+        <w:t>7</w:t>
+      </w:r>
+    </w:p>
+    <w:p>
+      <w:pPr>
+        <w:rPr>
+          <w:rFonts w:hint="eastAsia"/>
+        </w:rPr>
+      </w:pPr>
+      <w:r>
+        <w:rPr>
+          <w:rFonts w:hint="eastAsia"/>
+        </w:rPr>
+        <w:t xml:space="preserve"> </w:t>
+      </w:r>
+      <w:r>
+        <w:rPr>
+          <w:rFonts w:hint="eastAsia"/>
+        </w:rPr>
+        <w:t xml:space="preserve">세팅에 대한 실험 결과는 </w:t>
+      </w:r>
+      <w:r>
+        <w:rPr>
+          <w:rFonts w:hint="eastAsia"/>
+        </w:rPr>
+        <w:t>다음과 같습니다.</w:t>
+      </w:r>
+      <w:r>
+        <w:t xml:space="preserve"> </w:t>
+      </w:r>
+      <w:proofErr w:type="spellStart"/>
+      <w:r>
+        <w:t>MPLight</w:t>
+      </w:r>
+      <w:proofErr w:type="spellEnd"/>
     </w:p>
     <w:sectPr>
       <w:pgSz w:w="11906" w:h="16838"/>
@@ -3755,7 +4393,7 @@
 </file>
 
 <file path=word/endnotes.xml><?xml version="1.0" encoding="utf-8"?>
-<w:endnotes xmlns:wpc="http://schemas.microsoft.com/office/word/2010/wordprocessingCanvas" xmlns:cx="http://schemas.microsoft.com/office/drawing/2014/chartex" xmlns:mc="http://schemas.openxmlformats.org/markup-compatibility/2006" xmlns:o="urn:schemas-microsoft-com:office:office" xmlns:r="http://schemas.openxmlformats.org/officeDocument/2006/relationships" xmlns:m="http://schemas.openxmlformats.org/officeDocument/2006/math" xmlns:v="urn:schemas-microsoft-com:vml" xmlns:wp14="http://schemas.microsoft.com/office/word/2010/wordprocessingDrawing" xmlns:wp="http://schemas.openxmlformats.org/drawingml/2006/wordprocessingDrawing" xmlns:w10="urn:schemas-microsoft-com:office:word" xmlns:w="http://schemas.openxmlformats.org/wordprocessingml/2006/main" xmlns:w14="http://schemas.microsoft.com/office/word/2010/wordml" xmlns:w15="http://schemas.microsoft.com/office/word/2012/wordml" xmlns:w16se="http://schemas.microsoft.com/office/word/2015/wordml/symex" xmlns:wpg="http://schemas.microsoft.com/office/word/2010/wordprocessingGroup" xmlns:wpi="http://schemas.microsoft.com/office/word/2010/wordprocessingInk" xmlns:wne="http://schemas.microsoft.com/office/word/2006/wordml" xmlns:wps="http://schemas.microsoft.com/office/word/2010/wordprocessingShape" mc:Ignorable="w14 w15 w16se wp14">
+<w:endnotes xmlns:wpc="http://schemas.microsoft.com/office/word/2010/wordprocessingCanvas" xmlns:cx="http://schemas.microsoft.com/office/drawing/2014/chartex" xmlns:cx1="http://schemas.microsoft.com/office/drawing/2015/9/8/chartex" xmlns:cx2="http://schemas.microsoft.com/office/drawing/2015/10/21/chartex" xmlns:cx3="http://schemas.microsoft.com/office/drawing/2016/5/9/chartex" xmlns:cx4="http://schemas.microsoft.com/office/drawing/2016/5/10/chartex" xmlns:cx5="http://schemas.microsoft.com/office/drawing/2016/5/11/chartex" xmlns:cx6="http://schemas.microsoft.com/office/drawing/2016/5/12/chartex" xmlns:cx7="http://schemas.microsoft.com/office/drawing/2016/5/13/chartex" xmlns:cx8="http://schemas.microsoft.com/office/drawing/2016/5/14/chartex" xmlns:mc="http://schemas.openxmlformats.org/markup-compatibility/2006" xmlns:aink="http://schemas.microsoft.com/office/drawing/2016/ink" xmlns:am3d="http://schemas.microsoft.com/office/drawing/2017/model3d" xmlns:o="urn:schemas-microsoft-com:office:office" xmlns:r="http://schemas.openxmlformats.org/officeDocument/2006/relationships" xmlns:m="http://schemas.openxmlformats.org/officeDocument/2006/math" xmlns:v="urn:schemas-microsoft-com:vml" xmlns:wp14="http://schemas.microsoft.com/office/word/2010/wordprocessingDrawing" xmlns:wp="http://schemas.openxmlformats.org/drawingml/2006/wordprocessingDrawing" xmlns:w10="urn:schemas-microsoft-com:office:word" xmlns:w="http://schemas.openxmlformats.org/wordprocessingml/2006/main" xmlns:w14="http://schemas.microsoft.com/office/word/2010/wordml" xmlns:w15="http://schemas.microsoft.com/office/word/2012/wordml" xmlns:w16cex="http://schemas.microsoft.com/office/word/2018/wordml/cex" xmlns:w16cid="http://schemas.microsoft.com/office/word/2016/wordml/cid" xmlns:w16="http://schemas.microsoft.com/office/word/2018/wordml" xmlns:w16se="http://schemas.microsoft.com/office/word/2015/wordml/symex" xmlns:wpg="http://schemas.microsoft.com/office/word/2010/wordprocessingGroup" xmlns:wpi="http://schemas.microsoft.com/office/word/2010/wordprocessingInk" xmlns:wne="http://schemas.microsoft.com/office/word/2006/wordml" xmlns:wps="http://schemas.microsoft.com/office/word/2010/wordprocessingShape" mc:Ignorable="w14 w15 w16se w16cid w16 w16cex wp14">
   <w:endnote w:type="separator" w:id="-1">
     <w:p>
       <w:pPr>
@@ -3780,7 +4418,7 @@
 </file>
 
 <file path=word/footnotes.xml><?xml version="1.0" encoding="utf-8"?>
-<w:footnotes xmlns:wpc="http://schemas.microsoft.com/office/word/2010/wordprocessingCanvas" xmlns:cx="http://schemas.microsoft.com/office/drawing/2014/chartex" xmlns:mc="http://schemas.openxmlformats.org/markup-compatibility/2006" xmlns:o="urn:schemas-microsoft-com:office:office" xmlns:r="http://schemas.openxmlformats.org/officeDocument/2006/relationships" xmlns:m="http://schemas.openxmlformats.org/officeDocument/2006/math" xmlns:v="urn:schemas-microsoft-com:vml" xmlns:wp14="http://schemas.microsoft.com/office/word/2010/wordprocessingDrawing" xmlns:wp="http://schemas.openxmlformats.org/drawingml/2006/wordprocessingDrawing" xmlns:w10="urn:schemas-microsoft-com:office:word" xmlns:w="http://schemas.openxmlformats.org/wordprocessingml/2006/main" xmlns:w14="http://schemas.microsoft.com/office/word/2010/wordml" xmlns:w15="http://schemas.microsoft.com/office/word/2012/wordml" xmlns:w16se="http://schemas.microsoft.com/office/word/2015/wordml/symex" xmlns:wpg="http://schemas.microsoft.com/office/word/2010/wordprocessingGroup" xmlns:wpi="http://schemas.microsoft.com/office/word/2010/wordprocessingInk" xmlns:wne="http://schemas.microsoft.com/office/word/2006/wordml" xmlns:wps="http://schemas.microsoft.com/office/word/2010/wordprocessingShape" mc:Ignorable="w14 w15 w16se wp14">
+<w:footnotes xmlns:wpc="http://schemas.microsoft.com/office/word/2010/wordprocessingCanvas" xmlns:cx="http://schemas.microsoft.com/office/drawing/2014/chartex" xmlns:cx1="http://schemas.microsoft.com/office/drawing/2015/9/8/chartex" xmlns:cx2="http://schemas.microsoft.com/office/drawing/2015/10/21/chartex" xmlns:cx3="http://schemas.microsoft.com/office/drawing/2016/5/9/chartex" xmlns:cx4="http://schemas.microsoft.com/office/drawing/2016/5/10/chartex" xmlns:cx5="http://schemas.microsoft.com/office/drawing/2016/5/11/chartex" xmlns:cx6="http://schemas.microsoft.com/office/drawing/2016/5/12/chartex" xmlns:cx7="http://schemas.microsoft.com/office/drawing/2016/5/13/chartex" xmlns:cx8="http://schemas.microsoft.com/office/drawing/2016/5/14/chartex" xmlns:mc="http://schemas.openxmlformats.org/markup-compatibility/2006" xmlns:aink="http://schemas.microsoft.com/office/drawing/2016/ink" xmlns:am3d="http://schemas.microsoft.com/office/drawing/2017/model3d" xmlns:o="urn:schemas-microsoft-com:office:office" xmlns:r="http://schemas.openxmlformats.org/officeDocument/2006/relationships" xmlns:m="http://schemas.openxmlformats.org/officeDocument/2006/math" xmlns:v="urn:schemas-microsoft-com:vml" xmlns:wp14="http://schemas.microsoft.com/office/word/2010/wordprocessingDrawing" xmlns:wp="http://schemas.openxmlformats.org/drawingml/2006/wordprocessingDrawing" xmlns:w10="urn:schemas-microsoft-com:office:word" xmlns:w="http://schemas.openxmlformats.org/wordprocessingml/2006/main" xmlns:w14="http://schemas.microsoft.com/office/word/2010/wordml" xmlns:w15="http://schemas.microsoft.com/office/word/2012/wordml" xmlns:w16cex="http://schemas.microsoft.com/office/word/2018/wordml/cex" xmlns:w16cid="http://schemas.microsoft.com/office/word/2016/wordml/cid" xmlns:w16="http://schemas.microsoft.com/office/word/2018/wordml" xmlns:w16se="http://schemas.microsoft.com/office/word/2015/wordml/symex" xmlns:wpg="http://schemas.microsoft.com/office/word/2010/wordprocessingGroup" xmlns:wpi="http://schemas.microsoft.com/office/word/2010/wordprocessingInk" xmlns:wne="http://schemas.microsoft.com/office/word/2006/wordml" xmlns:wps="http://schemas.microsoft.com/office/word/2010/wordprocessingShape" mc:Ignorable="w14 w15 w16se w16cid w16 w16cex wp14">
   <w:footnote w:type="separator" w:id="-1">
     <w:p>
       <w:pPr>
@@ -3805,7 +4443,7 @@
 </file>
 
 <file path=word/styles.xml><?xml version="1.0" encoding="utf-8"?>
-<w:styles xmlns:mc="http://schemas.openxmlformats.org/markup-compatibility/2006" xmlns:r="http://schemas.openxmlformats.org/officeDocument/2006/relationships" xmlns:w="http://schemas.openxmlformats.org/wordprocessingml/2006/main" xmlns:w14="http://schemas.microsoft.com/office/word/2010/wordml" xmlns:w15="http://schemas.microsoft.com/office/word/2012/wordml" xmlns:w16se="http://schemas.microsoft.com/office/word/2015/wordml/symex" mc:Ignorable="w14 w15 w16se">
+<w:styles xmlns:mc="http://schemas.openxmlformats.org/markup-compatibility/2006" xmlns:r="http://schemas.openxmlformats.org/officeDocument/2006/relationships" xmlns:w="http://schemas.openxmlformats.org/wordprocessingml/2006/main" xmlns:w14="http://schemas.microsoft.com/office/word/2010/wordml" xmlns:w15="http://schemas.microsoft.com/office/word/2012/wordml" xmlns:w16cex="http://schemas.microsoft.com/office/word/2018/wordml/cex" xmlns:w16cid="http://schemas.microsoft.com/office/word/2016/wordml/cid" xmlns:w16="http://schemas.microsoft.com/office/word/2018/wordml" xmlns:w16se="http://schemas.microsoft.com/office/word/2015/wordml/symex" mc:Ignorable="w14 w15 w16se w16cid w16 w16cex">
   <w:docDefaults>
     <w:rPrDefault>
       <w:rPr>
@@ -3822,7 +4460,7 @@
       </w:pPr>
     </w:pPrDefault>
   </w:docDefaults>
-  <w:latentStyles w:defLockedState="0" w:defUIPriority="99" w:defSemiHidden="0" w:defUnhideWhenUsed="0" w:defQFormat="0" w:count="371">
+  <w:latentStyles w:defLockedState="0" w:defUIPriority="99" w:defSemiHidden="0" w:defUnhideWhenUsed="0" w:defQFormat="0" w:count="376">
     <w:lsdException w:name="Normal" w:uiPriority="0" w:qFormat="1"/>
     <w:lsdException w:name="heading 1" w:uiPriority="9" w:qFormat="1"/>
     <w:lsdException w:name="heading 2" w:semiHidden="1" w:uiPriority="9" w:unhideWhenUsed="1" w:qFormat="1"/>
@@ -4194,6 +4832,11 @@
     <w:lsdException w:name="List Table 5 Dark Accent 6" w:uiPriority="50"/>
     <w:lsdException w:name="List Table 6 Colorful Accent 6" w:uiPriority="51"/>
     <w:lsdException w:name="List Table 7 Colorful Accent 6" w:uiPriority="52"/>
+    <w:lsdException w:name="Mention" w:semiHidden="1" w:unhideWhenUsed="1"/>
+    <w:lsdException w:name="Smart Hyperlink" w:semiHidden="1" w:unhideWhenUsed="1"/>
+    <w:lsdException w:name="Hashtag" w:semiHidden="1" w:unhideWhenUsed="1"/>
+    <w:lsdException w:name="Unresolved Mention" w:semiHidden="1" w:unhideWhenUsed="1"/>
+    <w:lsdException w:name="Smart Link" w:semiHidden="1" w:unhideWhenUsed="1"/>
   </w:latentStyles>
   <w:style w:type="paragraph" w:default="1" w:styleId="a">
     <w:name w:val="Normal"/>

</xml_diff>

<commit_message>
add grid3x3 xml parsing and output file generation
</commit_message>
<xml_diff>
--- a/1st_Seminar Script(강민수).docx
+++ b/1st_Seminar Script(강민수).docx
@@ -1823,7 +1823,19 @@
         <w:rPr>
           <w:rFonts w:hint="eastAsia"/>
         </w:rPr>
-        <w:t>을 달성하기 위해,</w:t>
+        <w:t xml:space="preserve">을 달성하기 </w:t>
+      </w:r>
+      <w:r>
+        <w:rPr>
+          <w:rFonts w:hint="eastAsia"/>
+        </w:rPr>
+        <w:t>위한 시도로</w:t>
+      </w:r>
+      <w:r>
+        <w:rPr>
+          <w:rFonts w:hint="eastAsia"/>
+        </w:rPr>
+        <w:t>,</w:t>
       </w:r>
       <w:r>
         <w:t xml:space="preserve"> max pressure </w:t>
@@ -1973,10 +1985,16 @@
         <w:rPr>
           <w:rFonts w:hint="eastAsia"/>
         </w:rPr>
-        <w:t xml:space="preserve">이를 </w:t>
-      </w:r>
-      <w:r>
+        <w:t>이</w:t>
+      </w:r>
+      <w:r>
+        <w:rPr>
+          <w:rFonts w:hint="eastAsia"/>
+        </w:rPr>
         <w:lastRenderedPageBreak/>
+        <w:t xml:space="preserve">를 </w:t>
+      </w:r>
+      <w:r>
         <w:t>scalability</w:t>
       </w:r>
       <w:r>
@@ -2945,9 +2963,6 @@
     <w:p>
       <w:pPr>
         <w:ind w:firstLineChars="100" w:firstLine="200"/>
-        <w:rPr>
-          <w:rFonts w:hint="eastAsia"/>
-        </w:rPr>
       </w:pPr>
       <w:r>
         <w:t>Phase demand modeling</w:t>

</xml_diff>